<commit_message>
Extra dot in the Headings are removed.
</commit_message>
<xml_diff>
--- a/Template-ITU-HW.docx
+++ b/Template-ITU-HW.docx
@@ -2151,7 +2151,6 @@
           <w:numId w:val="16"/>
         </w:numPr>
       </w:pPr>
-      <w:bookmarkStart w:id="2" w:name="_GoBack"/>
       <w:r>
         <w:t>Report PDF file shall be named as “</w:t>
       </w:r>
@@ -2246,12 +2245,11 @@
       <w:pPr>
         <w:pStyle w:val="Heading2"/>
       </w:pPr>
-      <w:bookmarkStart w:id="3" w:name="_Toc532249202"/>
+      <w:bookmarkStart w:id="2" w:name="_Toc532249202"/>
+      <w:r>
+        <w:t>References</w:t>
+      </w:r>
       <w:bookmarkEnd w:id="2"/>
-      <w:r>
-        <w:t>References</w:t>
-      </w:r>
-      <w:bookmarkEnd w:id="3"/>
     </w:p>
     <w:p>
       <w:pPr>
@@ -2362,12 +2360,17 @@
       <w:pPr>
         <w:pStyle w:val="Heading2"/>
       </w:pPr>
-      <w:bookmarkStart w:id="4" w:name="_Toc532249203"/>
+      <w:bookmarkStart w:id="3" w:name="_Toc532249203"/>
       <w:r>
         <w:lastRenderedPageBreak/>
-        <w:t>Format Rules</w:t>
-      </w:r>
+        <w:t xml:space="preserve">Format </w:t>
+      </w:r>
+      <w:bookmarkStart w:id="4" w:name="_GoBack"/>
       <w:bookmarkEnd w:id="4"/>
+      <w:r>
+        <w:t>Rules</w:t>
+      </w:r>
+      <w:bookmarkEnd w:id="3"/>
     </w:p>
     <w:p>
       <w:proofErr w:type="gramStart"/>
@@ -3919,7 +3922,7 @@
   <w:abstractNum w:abstractNumId="0" w15:restartNumberingAfterBreak="0">
     <w:nsid w:val="0ABF6109"/>
     <w:multiLevelType w:val="multilevel"/>
-    <w:tmpl w:val="AC362642"/>
+    <w:tmpl w:val="81FC3BBE"/>
     <w:lvl w:ilvl="0">
       <w:start w:val="1"/>
       <w:numFmt w:val="decimal"/>
@@ -3940,7 +3943,7 @@
       <w:pStyle w:val="Heading2"/>
       <w:isLgl/>
       <w:suff w:val="space"/>
-      <w:lvlText w:val="%1.%2."/>
+      <w:lvlText w:val="%1.%2"/>
       <w:lvlJc w:val="left"/>
       <w:pPr>
         <w:ind w:left="0" w:firstLine="0"/>
@@ -3956,7 +3959,7 @@
       <w:pStyle w:val="Heading3"/>
       <w:isLgl/>
       <w:suff w:val="space"/>
-      <w:lvlText w:val="%1.%2.%3."/>
+      <w:lvlText w:val="%1.%2.%3"/>
       <w:lvlJc w:val="left"/>
       <w:pPr>
         <w:ind w:left="0" w:firstLine="0"/>
@@ -3971,7 +3974,7 @@
       <w:pStyle w:val="Heading4"/>
       <w:isLgl/>
       <w:suff w:val="space"/>
-      <w:lvlText w:val="%1.%2.%3.%4."/>
+      <w:lvlText w:val="%1.%2.%3.%4"/>
       <w:lvlJc w:val="left"/>
       <w:pPr>
         <w:ind w:left="0" w:firstLine="0"/>
@@ -4001,7 +4004,7 @@
       <w:pStyle w:val="Heading6"/>
       <w:isLgl/>
       <w:suff w:val="space"/>
-      <w:lvlText w:val="%1.%2.%3.%4.%5.%6."/>
+      <w:lvlText w:val="%1.%2.%3.%4.%5.%6"/>
       <w:lvlJc w:val="left"/>
       <w:pPr>
         <w:ind w:left="0" w:firstLine="0"/>
@@ -4016,7 +4019,7 @@
       <w:pStyle w:val="Heading7"/>
       <w:isLgl/>
       <w:suff w:val="space"/>
-      <w:lvlText w:val="%1.%2.%3.%4.%5.%6.%7."/>
+      <w:lvlText w:val="%1.%2.%3.%4.%5.%6.%7"/>
       <w:lvlJc w:val="left"/>
       <w:pPr>
         <w:ind w:left="0" w:firstLine="0"/>
@@ -4031,7 +4034,7 @@
       <w:pStyle w:val="Heading8"/>
       <w:isLgl/>
       <w:suff w:val="space"/>
-      <w:lvlText w:val="%1.%2.%3.%4.%5.%6.%7.%8."/>
+      <w:lvlText w:val="%1.%2.%3.%4.%5.%6.%7.%8"/>
       <w:lvlJc w:val="left"/>
       <w:pPr>
         <w:ind w:left="0" w:firstLine="0"/>
@@ -4046,7 +4049,7 @@
       <w:pStyle w:val="Heading9"/>
       <w:isLgl/>
       <w:suff w:val="space"/>
-      <w:lvlText w:val="%1.%2.%3.%4.%5.%6.%7.%8.%9."/>
+      <w:lvlText w:val="%1.%2.%3.%4.%5.%6.%7.%8.%9"/>
       <w:lvlJc w:val="left"/>
       <w:pPr>
         <w:ind w:left="0" w:firstLine="0"/>
@@ -5816,7 +5819,7 @@
     <w:uiPriority w:val="9"/>
     <w:unhideWhenUsed/>
     <w:qFormat/>
-    <w:rsid w:val="005678DD"/>
+    <w:rsid w:val="00A84CB8"/>
     <w:pPr>
       <w:keepNext/>
       <w:keepLines/>
@@ -5889,7 +5892,7 @@
       <w:keepLines/>
       <w:numPr>
         <w:ilvl w:val="4"/>
-        <w:numId w:val="9"/>
+        <w:numId w:val="13"/>
       </w:numPr>
       <w:spacing w:before="40" w:after="0"/>
       <w:outlineLvl w:val="4"/>
@@ -6069,7 +6072,7 @@
     <w:basedOn w:val="DefaultParagraphFont"/>
     <w:link w:val="Heading2"/>
     <w:uiPriority w:val="9"/>
-    <w:rsid w:val="005678DD"/>
+    <w:rsid w:val="00A84CB8"/>
     <w:rPr>
       <w:rFonts w:ascii="Times New Roman" w:eastAsiaTheme="majorEastAsia" w:hAnsi="Times New Roman" w:cstheme="majorBidi"/>
       <w:b/>
@@ -6725,7 +6728,7 @@
 </file>
 
 <file path=customXml/itemProps1.xml><?xml version="1.0" encoding="utf-8"?>
-<ds:datastoreItem xmlns:ds="http://schemas.openxmlformats.org/officeDocument/2006/customXml" ds:itemID="{223103D9-912F-4C49-8D3E-8EB2BF0775F9}">
+<ds:datastoreItem xmlns:ds="http://schemas.openxmlformats.org/officeDocument/2006/customXml" ds:itemID="{F9C79B9B-9CC1-4FEF-9E0E-241BB47CD0D9}">
   <ds:schemaRefs>
     <ds:schemaRef ds:uri="http://schemas.openxmlformats.org/officeDocument/2006/bibliography"/>
   </ds:schemaRefs>

</xml_diff>